<commit_message>
Changes to Howto document, client keyfile without passphrase
</commit_message>
<xml_diff>
--- a/release/904/JPN_RIC190022_HowTo_Install_Build_Test_v05.docx
+++ b/release/904/JPN_RIC190022_HowTo_Install_Build_Test_v05.docx
@@ -1236,7 +1236,15 @@
         <w:rPr>
           <w:lang w:val="en-US"/>
         </w:rPr>
-        <w:t>RIC-13351-2 patch (for POODLE) is already applied to the code base. If patch is not applied, follow instructions in Section 1 (Installation instructions) WITHOUT “</w:t>
+        <w:t xml:space="preserve">RIC-13351-2 patch </w:t>
+      </w:r>
+      <w:bookmarkStart w:id="2" w:name="_GoBack"/>
+      <w:bookmarkEnd w:id="2"/>
+      <w:r>
+        <w:rPr>
+          <w:lang w:val="en-US"/>
+        </w:rPr>
+        <w:t>is already applied to the code base. If patch is not applied, follow instructions in Section 1 (Installation instructions) WITHOUT “</w:t>
       </w:r>
       <w:proofErr w:type="spellStart"/>
       <w:r>
@@ -1293,14 +1301,14 @@
           <w:lang w:val="en-US"/>
         </w:rPr>
       </w:pPr>
-      <w:bookmarkStart w:id="2" w:name="_Toc429356548"/>
+      <w:bookmarkStart w:id="3" w:name="_Toc429356548"/>
       <w:r>
         <w:rPr>
           <w:lang w:val="en-US"/>
         </w:rPr>
         <w:t>Installation Instructions</w:t>
       </w:r>
-      <w:bookmarkEnd w:id="2"/>
+      <w:bookmarkEnd w:id="3"/>
     </w:p>
     <w:p>
       <w:pPr>
@@ -2127,6 +2135,7 @@
     <w:p>
       <w:pPr>
         <w:spacing w:before="240" w:line="276" w:lineRule="auto"/>
+        <w:ind w:left="1080"/>
         <w:rPr>
           <w:rFonts w:ascii="Calibri" w:hAnsi="Calibri" w:cs="Calibri"/>
           <w:b/>
@@ -2151,7 +2160,7 @@
           <w:ilvl w:val="4"/>
           <w:numId w:val="1"/>
         </w:numPr>
-        <w:ind w:left="1080"/>
+        <w:ind w:left="2160"/>
         <w:rPr>
           <w:rFonts w:ascii="Calibri" w:hAnsi="Calibri" w:cs="Calibri"/>
           <w:sz w:val="22"/>
@@ -2224,7 +2233,7 @@
     </w:p>
     <w:p>
       <w:pPr>
-        <w:ind w:left="1080"/>
+        <w:ind w:left="2160"/>
         <w:rPr>
           <w:rFonts w:ascii="Calibri" w:hAnsi="Calibri" w:cs="Calibri"/>
           <w:i/>
@@ -2291,7 +2300,7 @@
     </w:p>
     <w:p>
       <w:pPr>
-        <w:ind w:left="1080"/>
+        <w:ind w:left="2160"/>
         <w:rPr>
           <w:rFonts w:ascii="Calibri" w:hAnsi="Calibri" w:cs="Calibri"/>
           <w:i/>
@@ -2312,7 +2321,7 @@
     </w:p>
     <w:p>
       <w:pPr>
-        <w:ind w:left="1080"/>
+        <w:ind w:left="2160"/>
         <w:rPr>
           <w:rFonts w:ascii="Calibri" w:hAnsi="Calibri" w:cs="Calibri"/>
           <w:i/>
@@ -2328,7 +2337,7 @@
           <w:ilvl w:val="4"/>
           <w:numId w:val="1"/>
         </w:numPr>
-        <w:ind w:left="1080"/>
+        <w:ind w:left="2160"/>
         <w:rPr>
           <w:rFonts w:ascii="Calibri" w:hAnsi="Calibri" w:cs="Calibri"/>
           <w:sz w:val="22"/>
@@ -2364,7 +2373,7 @@
     <w:p>
       <w:pPr>
         <w:pStyle w:val="ListParagraph"/>
-        <w:ind w:left="1080" w:firstLine="360"/>
+        <w:ind w:left="2160" w:firstLine="360"/>
         <w:rPr>
           <w:rFonts w:ascii="Courier New" w:hAnsi="Courier New" w:cs="Courier New"/>
           <w:sz w:val="20"/>
@@ -2435,7 +2444,7 @@
     <w:p>
       <w:pPr>
         <w:pStyle w:val="ListParagraph"/>
-        <w:ind w:left="1080"/>
+        <w:ind w:left="2160"/>
         <w:rPr>
           <w:rFonts w:ascii="Courier New" w:hAnsi="Courier New" w:cs="Courier New"/>
           <w:sz w:val="20"/>
@@ -2474,7 +2483,7 @@
     <w:p>
       <w:pPr>
         <w:pStyle w:val="ListParagraph"/>
-        <w:ind w:left="1080"/>
+        <w:ind w:left="2160"/>
         <w:rPr>
           <w:rFonts w:ascii="Courier New" w:hAnsi="Courier New" w:cs="Courier New"/>
           <w:sz w:val="20"/>
@@ -2494,7 +2503,7 @@
     <w:p>
       <w:pPr>
         <w:pStyle w:val="ListParagraph"/>
-        <w:ind w:left="1080"/>
+        <w:ind w:left="2160"/>
         <w:rPr>
           <w:rFonts w:ascii="Courier New" w:hAnsi="Courier New" w:cs="Courier New"/>
           <w:sz w:val="20"/>
@@ -2505,7 +2514,7 @@
     <w:p>
       <w:pPr>
         <w:pStyle w:val="ListParagraph"/>
-        <w:ind w:left="1080"/>
+        <w:ind w:left="2160"/>
         <w:rPr>
           <w:rFonts w:ascii="Calibri" w:hAnsi="Calibri" w:cs="Calibri"/>
           <w:sz w:val="22"/>
@@ -2524,7 +2533,7 @@
     <w:p>
       <w:pPr>
         <w:pStyle w:val="ListParagraph"/>
-        <w:ind w:left="1080"/>
+        <w:ind w:left="2160"/>
         <w:rPr>
           <w:rFonts w:ascii="Calibri" w:hAnsi="Calibri" w:cs="Calibri"/>
           <w:sz w:val="22"/>
@@ -2539,7 +2548,7 @@
           <w:ilvl w:val="4"/>
           <w:numId w:val="1"/>
         </w:numPr>
-        <w:ind w:left="1080"/>
+        <w:ind w:left="2160"/>
         <w:rPr>
           <w:rFonts w:ascii="Calibri" w:hAnsi="Calibri" w:cs="Calibri"/>
           <w:sz w:val="22"/>
@@ -2622,8 +2631,6 @@
         </w:rPr>
         <w:t>P</w:t>
       </w:r>
-      <w:bookmarkStart w:id="3" w:name="_GoBack"/>
-      <w:bookmarkEnd w:id="3"/>
       <w:r>
         <w:rPr>
           <w:rFonts w:ascii="Calibri" w:hAnsi="Calibri" w:cs="Calibri"/>
@@ -2689,7 +2696,7 @@
     </w:p>
     <w:p>
       <w:pPr>
-        <w:ind w:firstLine="1080"/>
+        <w:ind w:left="1080" w:firstLine="1080"/>
         <w:rPr>
           <w:rFonts w:ascii="Calibri" w:hAnsi="Calibri" w:cs="Calibri"/>
           <w:sz w:val="22"/>
@@ -2721,7 +2728,7 @@
     <w:p>
       <w:pPr>
         <w:pStyle w:val="ListParagraph"/>
-        <w:ind w:left="1080" w:right="-720" w:firstLine="360"/>
+        <w:ind w:left="2160" w:right="-720" w:firstLine="360"/>
         <w:rPr>
           <w:rFonts w:ascii="Courier New" w:hAnsi="Courier New" w:cs="Courier New"/>
           <w:sz w:val="18"/>
@@ -2774,7 +2781,7 @@
     <w:p>
       <w:pPr>
         <w:pStyle w:val="ListParagraph"/>
-        <w:ind w:left="1080" w:firstLine="360"/>
+        <w:ind w:left="2160" w:firstLine="360"/>
         <w:rPr>
           <w:rFonts w:ascii="Courier New" w:hAnsi="Courier New" w:cs="Courier New"/>
           <w:sz w:val="18"/>
@@ -2831,7 +2838,15 @@
           <w:sz w:val="18"/>
           <w:szCs w:val="22"/>
         </w:rPr>
-        <w:t>/openssl-1.0.1o</w:t>
+        <w:t>/openssl-1.0.1</w:t>
+      </w:r>
+      <w:r>
+        <w:rPr>
+          <w:rFonts w:ascii="Courier New" w:hAnsi="Courier New" w:cs="Courier New"/>
+          <w:sz w:val="18"/>
+          <w:szCs w:val="22"/>
+        </w:rPr>
+        <w:t>m</w:t>
       </w:r>
       <w:r>
         <w:rPr>
@@ -6355,7 +6370,34 @@
           <w:szCs w:val="22"/>
           <w:lang w:val="en-US"/>
         </w:rPr>
-        <w:t xml:space="preserve">FTP server </w:t>
+        <w:t>FTP server is</w:t>
+      </w:r>
+      <w:r>
+        <w:rPr>
+          <w:rFonts w:ascii="Calibri" w:hAnsi="Calibri" w:cs="Calibri"/>
+          <w:sz w:val="22"/>
+          <w:szCs w:val="22"/>
+          <w:lang w:val="en-US"/>
+        </w:rPr>
+        <w:t xml:space="preserve"> </w:t>
+      </w:r>
+      <w:r>
+        <w:rPr>
+          <w:rFonts w:ascii="Calibri" w:hAnsi="Calibri" w:cs="Calibri"/>
+          <w:sz w:val="22"/>
+          <w:szCs w:val="22"/>
+          <w:lang w:val="en-US"/>
+        </w:rPr>
+        <w:t>part of</w:t>
+      </w:r>
+      <w:r>
+        <w:rPr>
+          <w:rFonts w:ascii="Calibri" w:hAnsi="Calibri" w:cs="Calibri"/>
+          <w:sz w:val="22"/>
+          <w:szCs w:val="22"/>
+          <w:lang w:val="en-US"/>
+        </w:rPr>
+        <w:t xml:space="preserve"> </w:t>
       </w:r>
       <w:proofErr w:type="spellStart"/>
       <w:r>
@@ -6365,7 +6407,7 @@
           <w:szCs w:val="22"/>
           <w:lang w:val="en-US"/>
         </w:rPr>
-        <w:t>ispart</w:t>
+        <w:t>windriver</w:t>
       </w:r>
       <w:proofErr w:type="spellEnd"/>
       <w:r>
@@ -6377,25 +6419,32 @@
         </w:rPr>
         <w:t xml:space="preserve"> </w:t>
       </w:r>
-      <w:proofErr w:type="spellStart"/>
-      <w:r>
-        <w:rPr>
-          <w:rFonts w:ascii="Calibri" w:hAnsi="Calibri" w:cs="Calibri"/>
-          <w:sz w:val="22"/>
-          <w:szCs w:val="22"/>
-          <w:lang w:val="en-US"/>
-        </w:rPr>
-        <w:t>ofwindriverpackageand</w:t>
-      </w:r>
-      <w:proofErr w:type="spellEnd"/>
-      <w:r>
-        <w:rPr>
-          <w:rFonts w:ascii="Calibri" w:hAnsi="Calibri" w:cs="Calibri"/>
-          <w:sz w:val="22"/>
-          <w:szCs w:val="22"/>
-          <w:lang w:val="en-US"/>
-        </w:rPr>
-        <w:t xml:space="preserve"> available under </w:t>
+      <w:r>
+        <w:rPr>
+          <w:rFonts w:ascii="Calibri" w:hAnsi="Calibri" w:cs="Calibri"/>
+          <w:sz w:val="22"/>
+          <w:szCs w:val="22"/>
+          <w:lang w:val="en-US"/>
+        </w:rPr>
+        <w:t>package</w:t>
+      </w:r>
+      <w:r>
+        <w:rPr>
+          <w:rFonts w:ascii="Calibri" w:hAnsi="Calibri" w:cs="Calibri"/>
+          <w:sz w:val="22"/>
+          <w:szCs w:val="22"/>
+          <w:lang w:val="en-US"/>
+        </w:rPr>
+        <w:t xml:space="preserve"> </w:t>
+      </w:r>
+      <w:r>
+        <w:rPr>
+          <w:rFonts w:ascii="Calibri" w:hAnsi="Calibri" w:cs="Calibri"/>
+          <w:sz w:val="22"/>
+          <w:szCs w:val="22"/>
+          <w:lang w:val="en-US"/>
+        </w:rPr>
+        <w:t xml:space="preserve">and available under </w:t>
       </w:r>
       <w:r>
         <w:rPr>
@@ -6461,27 +6510,25 @@
           <w:szCs w:val="22"/>
           <w:lang w:val="en-US"/>
         </w:rPr>
-        <w:t xml:space="preserve">Board and DEV PC should be on same </w:t>
-      </w:r>
-      <w:proofErr w:type="gramStart"/>
-      <w:r>
-        <w:rPr>
-          <w:rFonts w:ascii="Calibri" w:hAnsi="Calibri" w:cs="Calibri"/>
-          <w:sz w:val="22"/>
-          <w:szCs w:val="22"/>
-          <w:lang w:val="en-US"/>
-        </w:rPr>
-        <w:t>network(</w:t>
-      </w:r>
-      <w:proofErr w:type="gramEnd"/>
-      <w:r>
-        <w:rPr>
-          <w:rFonts w:ascii="Calibri" w:hAnsi="Calibri" w:cs="Calibri"/>
-          <w:sz w:val="22"/>
-          <w:szCs w:val="22"/>
-          <w:lang w:val="en-US"/>
-        </w:rPr>
-        <w:t>suggestion is to use 10.10.10.x network</w:t>
+        <w:t>Board and DEV PC should be on same network</w:t>
+      </w:r>
+      <w:r>
+        <w:rPr>
+          <w:rFonts w:ascii="Calibri" w:hAnsi="Calibri" w:cs="Calibri"/>
+          <w:sz w:val="22"/>
+          <w:szCs w:val="22"/>
+          <w:lang w:val="en-US"/>
+        </w:rPr>
+        <w:t xml:space="preserve"> </w:t>
+      </w:r>
+      <w:r>
+        <w:rPr>
+          <w:rFonts w:ascii="Calibri" w:hAnsi="Calibri" w:cs="Calibri"/>
+          <w:sz w:val="22"/>
+          <w:szCs w:val="22"/>
+          <w:lang w:val="en-US"/>
+        </w:rPr>
+        <w:t>(suggestion is to use 10.10.10.x network</w:t>
       </w:r>
       <w:r>
         <w:rPr>
@@ -8120,7 +8167,25 @@
           <w:szCs w:val="22"/>
           <w:lang w:val="en-US"/>
         </w:rPr>
-        <w:t xml:space="preserve">ange directory to openssl-1.0.1o and run </w:t>
+        <w:t>ange directory to openssl-1.0.1</w:t>
+      </w:r>
+      <w:r>
+        <w:rPr>
+          <w:rFonts w:ascii="Calibri" w:hAnsi="Calibri" w:cs="Calibri"/>
+          <w:sz w:val="22"/>
+          <w:szCs w:val="22"/>
+          <w:lang w:val="en-US"/>
+        </w:rPr>
+        <w:t>m</w:t>
+      </w:r>
+      <w:r>
+        <w:rPr>
+          <w:rFonts w:ascii="Calibri" w:hAnsi="Calibri" w:cs="Calibri"/>
+          <w:sz w:val="22"/>
+          <w:szCs w:val="22"/>
+          <w:lang w:val="en-US"/>
+        </w:rPr>
+        <w:t xml:space="preserve"> and run </w:t>
       </w:r>
       <w:proofErr w:type="spellStart"/>
       <w:r>
@@ -8228,7 +8293,15 @@
           <w:sz w:val="20"/>
           <w:szCs w:val="22"/>
         </w:rPr>
-        <w:t>/openssl-1.0.1o</w:t>
+        <w:t>/openssl-1.0.1</w:t>
+      </w:r>
+      <w:r>
+        <w:rPr>
+          <w:rFonts w:ascii="Courier New" w:hAnsi="Courier New" w:cs="Courier New"/>
+          <w:sz w:val="20"/>
+          <w:szCs w:val="22"/>
+        </w:rPr>
+        <w:t>m</w:t>
       </w:r>
     </w:p>
     <w:p>
@@ -35513,7 +35586,7 @@
   <w:abstractNum w:abstractNumId="31">
     <w:nsid w:val="5DB23697"/>
     <w:multiLevelType w:val="multilevel"/>
-    <w:tmpl w:val="D7C654BA"/>
+    <w:tmpl w:val="1416E4CC"/>
     <w:lvl w:ilvl="0">
       <w:start w:val="1"/>
       <w:numFmt w:val="decimal"/>
@@ -35552,8 +35625,8 @@
     </w:lvl>
     <w:lvl w:ilvl="4">
       <w:start w:val="1"/>
-      <w:numFmt w:val="decimal"/>
-      <w:lvlText w:val="%5."/>
+      <w:numFmt w:val="lowerLetter"/>
+      <w:lvlText w:val="%5)"/>
       <w:lvlJc w:val="left"/>
       <w:pPr>
         <w:ind w:left="2232" w:hanging="792"/>
@@ -37987,7 +38060,7 @@
 </file>
 
 <file path=customXml/itemProps1.xml><?xml version="1.0" encoding="utf-8"?>
-<ds:datastoreItem xmlns:ds="http://schemas.openxmlformats.org/officeDocument/2006/customXml" ds:itemID="{7076A275-A99D-4B08-A2BC-7E257EAA10DB}">
+<ds:datastoreItem xmlns:ds="http://schemas.openxmlformats.org/officeDocument/2006/customXml" ds:itemID="{4BADFF96-AAE0-43D0-91C2-F49CFF039B9F}">
   <ds:schemaRefs>
     <ds:schemaRef ds:uri="http://schemas.openxmlformats.org/officeDocument/2006/bibliography"/>
   </ds:schemaRefs>

</xml_diff>